<commit_message>
Updated report with Autonomous Driving tech report, Lachlan's industry data answer.  Also updated report spacing to 1.5.  Updated industry data doc with the names of the individual team members.  Also added Tools commentary.
</commit_message>
<xml_diff>
--- a/Assessment 2 Industry Data.docx
+++ b/Assessment 2 Industry Data.docx
@@ -1,934 +1,854 @@
 
 <file path=word/document.xml><?xml version="1.0" encoding="utf-8"?>
-<w:document xmlns:wpc="http://schemas.microsoft.com/office/word/2010/wordprocessingCanvas" xmlns:cx="http://schemas.microsoft.com/office/drawing/2014/chartex" xmlns:cx1="http://schemas.microsoft.com/office/drawing/2015/9/8/chartex" xmlns:cx2="http://schemas.microsoft.com/office/drawing/2015/10/21/chartex" xmlns:cx3="http://schemas.microsoft.com/office/drawing/2016/5/9/chartex" xmlns:cx4="http://schemas.microsoft.com/office/drawing/2016/5/10/chartex" xmlns:cx5="http://schemas.microsoft.com/office/drawing/2016/5/11/chartex" xmlns:cx6="http://schemas.microsoft.com/office/drawing/2016/5/12/chartex" xmlns:cx7="http://schemas.microsoft.com/office/drawing/2016/5/13/chartex" xmlns:cx8="http://schemas.microsoft.com/office/drawing/2016/5/14/chartex" xmlns:mc="http://schemas.openxmlformats.org/markup-compatibility/2006" xmlns:aink="http://schemas.microsoft.com/office/drawing/2016/ink" xmlns:am3d="http://schemas.microsoft.com/office/drawing/2017/model3d" xmlns:o="urn:schemas-microsoft-com:office:office" xmlns:r="http://schemas.openxmlformats.org/officeDocument/2006/relationships" xmlns:m="http://schemas.openxmlformats.org/officeDocument/2006/math" xmlns:v="urn:schemas-microsoft-com:vml" xmlns:wp14="http://schemas.microsoft.com/office/word/2010/wordprocessingDrawing" xmlns:wp="http://schemas.openxmlformats.org/drawingml/2006/wordprocessingDrawing" xmlns:w10="urn:schemas-microsoft-com:office:word" xmlns:w="http://schemas.openxmlformats.org/wordprocessingml/2006/main" xmlns:w14="http://schemas.microsoft.com/office/word/2010/wordml" xmlns:w15="http://schemas.microsoft.com/office/word/2012/wordml" xmlns:w16cid="http://schemas.microsoft.com/office/word/2016/wordml/cid" xmlns:w16se="http://schemas.microsoft.com/office/word/2015/wordml/symex" xmlns:wpg="http://schemas.microsoft.com/office/word/2010/wordprocessingGroup" xmlns:wpi="http://schemas.microsoft.com/office/word/2010/wordprocessingInk" xmlns:wne="http://schemas.microsoft.com/office/word/2006/wordml" xmlns:wps="http://schemas.microsoft.com/office/word/2010/wordprocessingShape" mc:Ignorable="w14 w15 w16se w16cid wp14">
+<w:document xmlns:o="urn:schemas-microsoft-com:office:office" xmlns:r="http://schemas.openxmlformats.org/officeDocument/2006/relationships" xmlns:v="urn:schemas-microsoft-com:vml" xmlns:w="http://schemas.openxmlformats.org/wordprocessingml/2006/main" xmlns:w10="urn:schemas-microsoft-com:office:word" xmlns:wp="http://schemas.openxmlformats.org/drawingml/2006/wordprocessingDrawing" xmlns:wps="http://schemas.microsoft.com/office/word/2010/wordprocessingShape" xmlns:wpg="http://schemas.microsoft.com/office/word/2010/wordprocessingGroup" xmlns:mc="http://schemas.openxmlformats.org/markup-compatibility/2006" xmlns:wp14="http://schemas.microsoft.com/office/word/2010/wordprocessingDrawing" xmlns:w14="http://schemas.microsoft.com/office/word/2010/wordml" mc:Ignorable="w14 wp14">
   <w:body>
     <w:p>
-      <w:r>
+      <w:pPr>
+        <w:pStyle w:val="Normal"/>
+        <w:rPr/>
+      </w:pPr>
+      <w:r>
+        <w:rPr/>
         <w:t>What are the Job Titles for your Groups Ideal Jobs?</w:t>
       </w:r>
     </w:p>
     <w:p>
-      <w:r>
+      <w:pPr>
+        <w:pStyle w:val="Normal"/>
+        <w:rPr/>
+      </w:pPr>
+      <w:r>
+        <w:rPr/>
         <w:t>How do each of these rank in terms of demand from Employers?</w:t>
       </w:r>
     </w:p>
     <w:p>
-      <w:r>
+      <w:pPr>
+        <w:pStyle w:val="Normal"/>
+        <w:rPr/>
+      </w:pPr>
+      <w:r>
+        <w:rPr/>
         <w:t>Total Jobs Postings 120K</w:t>
       </w:r>
     </w:p>
-    <w:p/>
-    <w:p>
-      <w:r>
+    <w:p>
+      <w:pPr>
+        <w:pStyle w:val="Normal"/>
+        <w:rPr/>
+      </w:pPr>
+      <w:r>
+        <w:rPr/>
+      </w:r>
+    </w:p>
+    <w:p>
+      <w:pPr>
+        <w:pStyle w:val="Normal"/>
+        <w:rPr/>
+      </w:pPr>
+      <w:r>
+        <w:rPr/>
         <w:t>Student</w:t>
-      </w:r>
-      <w:r>
         <w:tab/>
         <w:t>Job Title</w:t>
-      </w:r>
-      <w:r>
-        <w:tab/>
-      </w:r>
-      <w:r>
-        <w:tab/>
-      </w:r>
-      <w:r>
+        <w:tab/>
+        <w:tab/>
         <w:tab/>
         <w:t>Postings</w:t>
-      </w:r>
-      <w:r>
         <w:tab/>
         <w:t>Ranking</w:t>
       </w:r>
     </w:p>
     <w:p>
-      <w:r>
+      <w:pPr>
+        <w:pStyle w:val="Normal"/>
+        <w:rPr/>
+      </w:pPr>
+      <w:r>
+        <w:rPr/>
         <w:t>Dom</w:t>
-      </w:r>
-      <w:r>
-        <w:tab/>
-      </w:r>
-      <w:r>
+        <w:tab/>
         <w:tab/>
         <w:t>Software Engineer</w:t>
-      </w:r>
-      <w:r>
-        <w:tab/>
-      </w:r>
-      <w:r>
+        <w:tab/>
         <w:tab/>
         <w:t>539</w:t>
-      </w:r>
-      <w:r>
-        <w:tab/>
-      </w:r>
-      <w:r>
+        <w:tab/>
         <w:tab/>
         <w:t>1</w:t>
       </w:r>
     </w:p>
     <w:p>
-      <w:r>
+      <w:pPr>
+        <w:pStyle w:val="Normal"/>
+        <w:rPr/>
+      </w:pPr>
+      <w:r>
+        <w:rPr/>
         <w:t>Lachlan</w:t>
-      </w:r>
-      <w:r>
         <w:tab/>
         <w:t>Software Developer</w:t>
-      </w:r>
-      <w:r>
-        <w:tab/>
-      </w:r>
-      <w:r>
+        <w:tab/>
         <w:tab/>
         <w:t>337</w:t>
-      </w:r>
-      <w:r>
-        <w:tab/>
-      </w:r>
-      <w:r>
+        <w:tab/>
         <w:tab/>
         <w:t>2</w:t>
       </w:r>
     </w:p>
     <w:p>
-      <w:r>
+      <w:pPr>
+        <w:pStyle w:val="Normal"/>
+        <w:rPr/>
+      </w:pPr>
+      <w:r>
+        <w:rPr/>
         <w:t>Richard</w:t>
-      </w:r>
-      <w:r>
         <w:tab/>
         <w:t>Data Scientist</w:t>
-      </w:r>
-      <w:r>
-        <w:tab/>
-      </w:r>
-      <w:r>
-        <w:tab/>
-      </w:r>
-      <w:r>
+        <w:tab/>
+        <w:tab/>
         <w:tab/>
         <w:t>182</w:t>
-      </w:r>
-      <w:r>
-        <w:tab/>
-      </w:r>
-      <w:r>
+        <w:tab/>
         <w:tab/>
         <w:t>3</w:t>
       </w:r>
     </w:p>
     <w:p>
-      <w:r>
+      <w:pPr>
+        <w:pStyle w:val="Normal"/>
+        <w:rPr/>
+      </w:pPr>
+      <w:r>
+        <w:rPr/>
         <w:t>Amy</w:t>
-      </w:r>
-      <w:r>
-        <w:tab/>
-      </w:r>
-      <w:r>
+        <w:tab/>
         <w:tab/>
         <w:t>Security Engineer</w:t>
-      </w:r>
-      <w:r>
-        <w:tab/>
-      </w:r>
-      <w:r>
+        <w:tab/>
         <w:tab/>
         <w:t>70</w:t>
-      </w:r>
-      <w:r>
-        <w:tab/>
-      </w:r>
-      <w:r>
+        <w:tab/>
         <w:tab/>
         <w:t>4</w:t>
       </w:r>
     </w:p>
     <w:p>
-      <w:r>
+      <w:pPr>
+        <w:pStyle w:val="Normal"/>
+        <w:rPr/>
+      </w:pPr>
+      <w:r>
+        <w:rPr/>
         <w:t>Ronald</w:t>
-      </w:r>
-      <w:r>
-        <w:tab/>
-      </w:r>
-      <w:r>
+        <w:tab/>
         <w:tab/>
         <w:t>IT Manager</w:t>
-      </w:r>
-      <w:r>
-        <w:tab/>
-      </w:r>
-      <w:r>
-        <w:tab/>
-      </w:r>
-      <w:r>
+        <w:tab/>
+        <w:tab/>
         <w:tab/>
         <w:t>44</w:t>
-      </w:r>
-      <w:r>
-        <w:tab/>
-      </w:r>
-      <w:r>
+        <w:tab/>
         <w:tab/>
         <w:t>5</w:t>
       </w:r>
     </w:p>
-    <w:p/>
-    <w:p>
-      <w:r>
-        <w:t xml:space="preserve">Based on the number of postings that directly correlate to the job titles for our ideal jobs the demand for software engineers, Developers and data scientists is far </w:t>
-      </w:r>
-      <w:r>
-        <w:t xml:space="preserve">higher than security engineer and IT Manager. This may be related to the pay and to the number of positions likely to be required within an organisation. </w:t>
-      </w:r>
-      <w:proofErr w:type="spellStart"/>
-      <w:r>
-        <w:t>Ie</w:t>
-      </w:r>
-      <w:proofErr w:type="spellEnd"/>
-      <w:r>
-        <w:t xml:space="preserve"> A business may only need one IT Manager but multiple Software engineers and Data Scientist. The fac</w:t>
-      </w:r>
-      <w:r>
-        <w:t>t that security engineer has such low demand is indicative of my experience in the industry where businesses are reactive to security issues and not proactive.</w:t>
-      </w:r>
-    </w:p>
-    <w:p/>
-    <w:p>
-      <w:r>
+    <w:p>
+      <w:pPr>
+        <w:pStyle w:val="Normal"/>
+        <w:rPr/>
+      </w:pPr>
+      <w:r>
+        <w:rPr/>
+      </w:r>
+    </w:p>
+    <w:p>
+      <w:pPr>
+        <w:pStyle w:val="Normal"/>
+        <w:rPr/>
+      </w:pPr>
+      <w:r>
+        <w:rPr/>
+        <w:t>Based on the number of postings that directly correlate to the job titles for our ideal jobs the demand for software engineers, Developers and data scientists is far higher than security engineer and IT Manager. This may be related to the pay and to the number of positions likely to be required within an organisation. Ie A business may only need one IT Manager but multiple Software engineers and Data Scientist. The fact that security engineer has such low demand is indicative of my experience in the industry where businesses are reactive to security issues and not proactive.</w:t>
+      </w:r>
+    </w:p>
+    <w:p>
+      <w:pPr>
+        <w:pStyle w:val="Normal"/>
+        <w:rPr/>
+      </w:pPr>
+      <w:r>
+        <w:rPr/>
+      </w:r>
+    </w:p>
+    <w:p>
+      <w:pPr>
+        <w:pStyle w:val="Normal"/>
+        <w:rPr/>
+      </w:pPr>
+      <w:r>
+        <w:rPr/>
         <w:t>Identify a set of skills based on the jobs</w:t>
       </w:r>
     </w:p>
-    <w:p/>
-    <w:p>
-      <w:r>
+    <w:p>
+      <w:pPr>
+        <w:pStyle w:val="Normal"/>
+        <w:rPr/>
+      </w:pPr>
+      <w:r>
+        <w:rPr/>
+      </w:r>
+    </w:p>
+    <w:p>
+      <w:pPr>
+        <w:pStyle w:val="Normal"/>
+        <w:rPr/>
+      </w:pPr>
+      <w:r>
+        <w:rPr/>
         <w:t>Required Skill Set</w:t>
       </w:r>
     </w:p>
     <w:p>
-      <w:r>
+      <w:pPr>
+        <w:pStyle w:val="Normal"/>
+        <w:rPr/>
+      </w:pPr>
+      <w:r>
+        <w:rPr/>
         <w:t>General Skills</w:t>
       </w:r>
     </w:p>
     <w:p>
       <w:pPr>
+        <w:pStyle w:val="Normal"/>
         <w:ind w:firstLine="720"/>
-      </w:pPr>
-      <w:r>
+        <w:rPr/>
+      </w:pPr>
+      <w:r>
+        <w:rPr/>
         <w:t>Richard</w:t>
-      </w:r>
-      <w:r>
-        <w:tab/>
-        <w:t>Data Scie</w:t>
-      </w:r>
-      <w:r>
-        <w:t>ntist</w:t>
-      </w:r>
-      <w:r>
-        <w:tab/>
-      </w:r>
-      <w:r>
-        <w:tab/>
-      </w:r>
-    </w:p>
-    <w:p>
-      <w:pPr>
+        <w:tab/>
+        <w:t>Data Scientist</w:t>
+        <w:tab/>
+        <w:tab/>
+      </w:r>
+    </w:p>
+    <w:p>
+      <w:pPr>
+        <w:pStyle w:val="Normal"/>
         <w:ind w:left="720" w:firstLine="720"/>
-      </w:pPr>
-      <w:r>
+        <w:rPr/>
+      </w:pPr>
+      <w:r>
+        <w:rPr/>
         <w:t>Leadership</w:t>
-      </w:r>
-      <w:r>
-        <w:tab/>
-      </w:r>
-      <w:r>
-        <w:tab/>
-      </w:r>
-      <w:r>
+        <w:tab/>
+        <w:tab/>
         <w:tab/>
         <w:t>5,144</w:t>
       </w:r>
     </w:p>
     <w:p>
       <w:pPr>
+        <w:pStyle w:val="Normal"/>
         <w:ind w:left="720" w:firstLine="720"/>
-      </w:pPr>
-      <w:r>
+        <w:rPr/>
+      </w:pPr>
+      <w:r>
+        <w:rPr/>
         <w:t>Communication</w:t>
-      </w:r>
-      <w:r>
-        <w:tab/>
-      </w:r>
-      <w:r>
+        <w:tab/>
         <w:tab/>
         <w:t>44,367</w:t>
       </w:r>
     </w:p>
     <w:p>
       <w:pPr>
+        <w:pStyle w:val="Normal"/>
         <w:ind w:left="720" w:firstLine="720"/>
-      </w:pPr>
-      <w:r>
+        <w:rPr/>
+      </w:pPr>
+      <w:r>
+        <w:rPr/>
         <w:t>Mentoring</w:t>
-      </w:r>
-      <w:r>
-        <w:tab/>
-      </w:r>
-      <w:r>
-        <w:tab/>
-      </w:r>
-      <w:r>
+        <w:tab/>
+        <w:tab/>
         <w:tab/>
         <w:t xml:space="preserve">4,538 </w:t>
-      </w:r>
-      <w:r>
-        <w:tab/>
-      </w:r>
-      <w:r>
-        <w:tab/>
-      </w:r>
-      <w:r>
-        <w:tab/>
-      </w:r>
-    </w:p>
-    <w:p>
-      <w:pPr>
+        <w:tab/>
+        <w:tab/>
+        <w:tab/>
+      </w:r>
+    </w:p>
+    <w:p>
+      <w:pPr>
+        <w:pStyle w:val="Normal"/>
         <w:ind w:firstLine="720"/>
-      </w:pPr>
-      <w:r>
+        <w:rPr/>
+      </w:pPr>
+      <w:r>
+        <w:rPr/>
         <w:t>Ronald</w:t>
-      </w:r>
-      <w:r>
-        <w:tab/>
-      </w:r>
-      <w:r>
+        <w:tab/>
         <w:tab/>
         <w:t>IT Manager</w:t>
       </w:r>
     </w:p>
     <w:p>
       <w:pPr>
-        <w:ind w:left="720"/>
-      </w:pPr>
-      <w:r>
+        <w:pStyle w:val="Normal"/>
+        <w:ind w:left="720" w:hanging="0"/>
+        <w:rPr/>
+      </w:pPr>
+      <w:r>
+        <w:rPr/>
         <w:tab/>
         <w:t>Leadership</w:t>
-      </w:r>
-      <w:r>
-        <w:tab/>
-      </w:r>
-      <w:r>
-        <w:tab/>
-      </w:r>
-      <w:r>
+        <w:tab/>
+        <w:tab/>
         <w:tab/>
         <w:t>5,144</w:t>
       </w:r>
     </w:p>
     <w:p>
       <w:pPr>
-        <w:ind w:left="720"/>
-      </w:pPr>
-      <w:r>
+        <w:pStyle w:val="Normal"/>
+        <w:ind w:left="720" w:hanging="0"/>
+        <w:rPr/>
+      </w:pPr>
+      <w:r>
+        <w:rPr/>
         <w:tab/>
         <w:t>Communication</w:t>
-      </w:r>
-      <w:r>
-        <w:tab/>
-      </w:r>
-      <w:r>
+        <w:tab/>
         <w:tab/>
         <w:t>44,367</w:t>
       </w:r>
     </w:p>
     <w:p>
-      <w:r>
-        <w:tab/>
-      </w:r>
-      <w:r>
+      <w:pPr>
+        <w:pStyle w:val="Normal"/>
+        <w:rPr/>
+      </w:pPr>
+      <w:r>
+        <w:rPr/>
+        <w:tab/>
         <w:tab/>
         <w:t>Relationships</w:t>
-      </w:r>
-      <w:r>
-        <w:tab/>
-      </w:r>
-      <w:r>
-        <w:tab/>
-      </w:r>
-      <w:r>
+        <w:tab/>
+        <w:tab/>
         <w:tab/>
         <w:t>2,473</w:t>
       </w:r>
     </w:p>
     <w:p>
-      <w:r>
+      <w:pPr>
+        <w:pStyle w:val="Normal"/>
+        <w:rPr/>
+      </w:pPr>
+      <w:r>
+        <w:rPr/>
         <w:tab/>
         <w:t>Amy</w:t>
-      </w:r>
-      <w:r>
-        <w:tab/>
-      </w:r>
-      <w:r>
+        <w:tab/>
         <w:tab/>
         <w:t>Security Engineer</w:t>
       </w:r>
     </w:p>
     <w:p>
-      <w:r>
-        <w:tab/>
-      </w:r>
-      <w:r>
+      <w:pPr>
+        <w:pStyle w:val="Normal"/>
+        <w:rPr/>
+      </w:pPr>
+      <w:r>
+        <w:rPr/>
+        <w:tab/>
         <w:tab/>
         <w:t>Writing</w:t>
-      </w:r>
-      <w:r>
-        <w:tab/>
-      </w:r>
-      <w:r>
-        <w:tab/>
-      </w:r>
-      <w:r>
-        <w:tab/>
-      </w:r>
-      <w:r>
+        <w:tab/>
+        <w:tab/>
+        <w:tab/>
         <w:tab/>
         <w:t>15,590</w:t>
       </w:r>
     </w:p>
     <w:p>
-      <w:r>
-        <w:tab/>
-      </w:r>
-      <w:r>
+      <w:pPr>
+        <w:pStyle w:val="Normal"/>
+        <w:rPr/>
+      </w:pPr>
+      <w:r>
+        <w:rPr/>
+        <w:tab/>
         <w:tab/>
         <w:t>Communication</w:t>
-      </w:r>
-      <w:r>
-        <w:tab/>
-      </w:r>
-      <w:r>
+        <w:tab/>
         <w:tab/>
         <w:t>44,367</w:t>
       </w:r>
     </w:p>
     <w:p>
-      <w:r>
-        <w:tab/>
-      </w:r>
-      <w:r>
+      <w:pPr>
+        <w:pStyle w:val="Normal"/>
+        <w:rPr/>
+      </w:pPr>
+      <w:r>
+        <w:rPr/>
+        <w:tab/>
         <w:tab/>
         <w:t>QA/QC</w:t>
-      </w:r>
-      <w:r>
-        <w:tab/>
-      </w:r>
-      <w:r>
-        <w:tab/>
-      </w:r>
-      <w:r>
-        <w:tab/>
-      </w:r>
-      <w:r>
+        <w:tab/>
+        <w:tab/>
+        <w:tab/>
         <w:tab/>
         <w:t>4,444</w:t>
       </w:r>
     </w:p>
     <w:p>
-      <w:r>
+      <w:pPr>
+        <w:pStyle w:val="Normal"/>
+        <w:rPr/>
+      </w:pPr>
+      <w:r>
+        <w:rPr/>
         <w:tab/>
         <w:t>Dom</w:t>
-      </w:r>
-      <w:r>
-        <w:tab/>
-      </w:r>
-      <w:r>
-        <w:tab/>
-      </w:r>
-      <w:r>
+        <w:tab/>
+        <w:tab/>
         <w:t>Software Engineer</w:t>
       </w:r>
     </w:p>
     <w:p>
-      <w:r>
-        <w:tab/>
-      </w:r>
-      <w:r>
+      <w:pPr>
+        <w:pStyle w:val="Normal"/>
+        <w:rPr/>
+      </w:pPr>
+      <w:r>
+        <w:rPr/>
+        <w:tab/>
         <w:tab/>
         <w:t>Organisational</w:t>
-      </w:r>
-      <w:r>
-        <w:tab/>
-      </w:r>
-      <w:r>
-        <w:tab/>
-      </w:r>
-      <w:r>
+        <w:tab/>
+        <w:tab/>
         <w:tab/>
         <w:t>15,544</w:t>
       </w:r>
     </w:p>
     <w:p>
-      <w:r>
-        <w:tab/>
-      </w:r>
-      <w:r>
+      <w:pPr>
+        <w:pStyle w:val="Normal"/>
+        <w:rPr/>
+      </w:pPr>
+      <w:r>
+        <w:rPr/>
+        <w:tab/>
         <w:tab/>
         <w:t>Teamwork</w:t>
-      </w:r>
-      <w:r>
-        <w:tab/>
-      </w:r>
-      <w:r>
-        <w:tab/>
-      </w:r>
-      <w:r>
+        <w:tab/>
+        <w:tab/>
         <w:tab/>
         <w:t>14,364</w:t>
       </w:r>
     </w:p>
     <w:p>
-      <w:r>
-        <w:tab/>
-      </w:r>
-      <w:r>
+      <w:pPr>
+        <w:pStyle w:val="Normal"/>
+        <w:rPr/>
+      </w:pPr>
+      <w:r>
+        <w:rPr/>
+        <w:tab/>
         <w:tab/>
         <w:t>Problem Solving</w:t>
-      </w:r>
-      <w:r>
-        <w:tab/>
-      </w:r>
-      <w:r>
+        <w:tab/>
         <w:tab/>
         <w:t>16,445</w:t>
       </w:r>
     </w:p>
     <w:p>
-      <w:r>
+      <w:pPr>
+        <w:pStyle w:val="Normal"/>
+        <w:rPr/>
+      </w:pPr>
+      <w:r>
+        <w:rPr/>
         <w:tab/>
         <w:t>Lachlan</w:t>
-      </w:r>
-      <w:r>
         <w:tab/>
         <w:t>Software Developer</w:t>
       </w:r>
     </w:p>
     <w:p>
-      <w:r>
-        <w:tab/>
-      </w:r>
-      <w:r>
+      <w:pPr>
+        <w:pStyle w:val="Normal"/>
+        <w:rPr/>
+      </w:pPr>
+      <w:r>
+        <w:rPr/>
+        <w:tab/>
         <w:tab/>
         <w:t>Planning</w:t>
-      </w:r>
-      <w:r>
-        <w:tab/>
-      </w:r>
-      <w:r>
-        <w:tab/>
-      </w:r>
-      <w:r>
+        <w:tab/>
+        <w:tab/>
         <w:tab/>
         <w:t>11,315</w:t>
       </w:r>
     </w:p>
     <w:p>
-      <w:r>
-        <w:tab/>
-      </w:r>
-      <w:r>
+      <w:pPr>
+        <w:pStyle w:val="Normal"/>
+        <w:rPr/>
+      </w:pPr>
+      <w:r>
+        <w:rPr/>
+        <w:tab/>
         <w:tab/>
         <w:t>Communication</w:t>
-      </w:r>
-      <w:r>
-        <w:tab/>
-      </w:r>
-      <w:r>
+        <w:tab/>
         <w:tab/>
         <w:t>44,367</w:t>
       </w:r>
     </w:p>
     <w:p>
-      <w:r>
-        <w:tab/>
-      </w:r>
-      <w:r>
+      <w:pPr>
+        <w:pStyle w:val="Normal"/>
+        <w:rPr/>
+      </w:pPr>
+      <w:r>
+        <w:rPr/>
+        <w:tab/>
         <w:tab/>
         <w:t>Problem Solver</w:t>
-      </w:r>
-      <w:r>
-        <w:tab/>
-      </w:r>
-      <w:r>
+        <w:tab/>
         <w:tab/>
         <w:t>482</w:t>
       </w:r>
     </w:p>
     <w:p>
-      <w:r>
-        <w:tab/>
-      </w:r>
-    </w:p>
-    <w:p>
-      <w:r>
+      <w:pPr>
+        <w:pStyle w:val="Normal"/>
+        <w:rPr/>
+      </w:pPr>
+      <w:r>
+        <w:rPr/>
+        <w:tab/>
+      </w:r>
+    </w:p>
+    <w:p>
+      <w:pPr>
+        <w:pStyle w:val="Normal"/>
+        <w:rPr/>
+      </w:pPr>
+      <w:r>
+        <w:rPr/>
         <w:t>IT Specific Skills</w:t>
       </w:r>
     </w:p>
     <w:p>
       <w:pPr>
+        <w:pStyle w:val="Normal"/>
         <w:ind w:firstLine="720"/>
-      </w:pPr>
-      <w:r>
+        <w:rPr/>
+      </w:pPr>
+      <w:r>
+        <w:rPr/>
         <w:t>Richard</w:t>
-      </w:r>
-      <w:r>
         <w:tab/>
         <w:t>Data Scientist</w:t>
-      </w:r>
-      <w:r>
-        <w:tab/>
-      </w:r>
-      <w:r>
-        <w:tab/>
-      </w:r>
-    </w:p>
-    <w:p>
-      <w:pPr>
+        <w:tab/>
+        <w:tab/>
+      </w:r>
+    </w:p>
+    <w:p>
+      <w:pPr>
+        <w:pStyle w:val="Normal"/>
         <w:ind w:left="720" w:firstLine="720"/>
-      </w:pPr>
-      <w:r>
+        <w:rPr/>
+      </w:pPr>
+      <w:r>
+        <w:rPr/>
         <w:t>Python</w:t>
-      </w:r>
-      <w:r>
-        <w:tab/>
-      </w:r>
-      <w:r>
-        <w:tab/>
-      </w:r>
-      <w:r>
-        <w:tab/>
-      </w:r>
-      <w:r>
+        <w:tab/>
+        <w:tab/>
+        <w:tab/>
         <w:tab/>
         <w:t>5,419</w:t>
       </w:r>
     </w:p>
     <w:p>
       <w:pPr>
+        <w:pStyle w:val="Normal"/>
         <w:ind w:left="720" w:firstLine="720"/>
-      </w:pPr>
-      <w:r>
+        <w:rPr/>
+      </w:pPr>
+      <w:r>
+        <w:rPr/>
         <w:t>R</w:t>
-      </w:r>
-      <w:r>
-        <w:tab/>
-      </w:r>
-      <w:r>
-        <w:tab/>
-      </w:r>
-      <w:r>
-        <w:tab/>
-      </w:r>
-      <w:r>
+        <w:tab/>
+        <w:tab/>
+        <w:tab/>
         <w:tab/>
         <w:t>289</w:t>
       </w:r>
     </w:p>
     <w:p>
       <w:pPr>
+        <w:pStyle w:val="Normal"/>
         <w:ind w:left="720" w:firstLine="720"/>
-      </w:pPr>
-      <w:r>
-        <w:lastRenderedPageBreak/>
-        <w:t>S</w:t>
-      </w:r>
-      <w:r>
-        <w:t>QL</w:t>
-      </w:r>
-      <w:r>
-        <w:tab/>
-      </w:r>
-      <w:r>
-        <w:tab/>
-      </w:r>
-      <w:r>
-        <w:tab/>
-      </w:r>
-      <w:r>
+        <w:rPr/>
+      </w:pPr>
+      <w:r>
+        <w:rPr/>
+        <w:t>SQL</w:t>
+        <w:tab/>
+        <w:tab/>
+        <w:tab/>
         <w:tab/>
         <w:t>17,570</w:t>
       </w:r>
     </w:p>
     <w:p>
       <w:pPr>
+        <w:pStyle w:val="Normal"/>
         <w:ind w:firstLine="720"/>
-      </w:pPr>
-      <w:r>
+        <w:rPr/>
+      </w:pPr>
+      <w:r>
+        <w:rPr/>
         <w:t>Ronald</w:t>
-      </w:r>
-      <w:r>
-        <w:tab/>
-      </w:r>
-      <w:r>
+        <w:tab/>
         <w:tab/>
         <w:t>IT Manager</w:t>
       </w:r>
     </w:p>
     <w:p>
       <w:pPr>
-        <w:ind w:left="720"/>
-      </w:pPr>
-      <w:r>
+        <w:pStyle w:val="Normal"/>
+        <w:ind w:left="720" w:hanging="0"/>
+        <w:rPr/>
+      </w:pPr>
+      <w:r>
+        <w:rPr/>
         <w:tab/>
         <w:t>Office 365</w:t>
-      </w:r>
-      <w:r>
-        <w:tab/>
-      </w:r>
-      <w:r>
-        <w:tab/>
-      </w:r>
-      <w:r>
+        <w:tab/>
+        <w:tab/>
         <w:tab/>
         <w:t>N/A</w:t>
       </w:r>
     </w:p>
     <w:p>
       <w:pPr>
-        <w:ind w:left="720"/>
-      </w:pPr>
-      <w:r>
+        <w:pStyle w:val="Normal"/>
+        <w:ind w:left="720" w:hanging="0"/>
+        <w:rPr/>
+      </w:pPr>
+      <w:r>
+        <w:rPr/>
         <w:tab/>
         <w:t>Disaster Recovery</w:t>
-      </w:r>
-      <w:r>
-        <w:tab/>
-      </w:r>
-      <w:r>
+        <w:tab/>
         <w:tab/>
         <w:t>N/A</w:t>
       </w:r>
     </w:p>
     <w:p>
       <w:pPr>
-        <w:ind w:left="720"/>
-      </w:pPr>
-      <w:r>
+        <w:pStyle w:val="Normal"/>
+        <w:ind w:left="720" w:hanging="0"/>
+        <w:rPr/>
+      </w:pPr>
+      <w:r>
+        <w:rPr/>
         <w:tab/>
         <w:t>Security (Cyber)</w:t>
-      </w:r>
-      <w:r>
-        <w:tab/>
-      </w:r>
-      <w:r>
+        <w:tab/>
         <w:tab/>
         <w:t>N/A</w:t>
       </w:r>
     </w:p>
     <w:p>
-      <w:r>
+      <w:pPr>
+        <w:pStyle w:val="Normal"/>
+        <w:rPr/>
+      </w:pPr>
+      <w:r>
+        <w:rPr/>
         <w:tab/>
         <w:t>Amy</w:t>
-      </w:r>
-      <w:r>
-        <w:tab/>
-      </w:r>
-      <w:r>
+        <w:tab/>
         <w:tab/>
         <w:t>Security Engineer</w:t>
       </w:r>
     </w:p>
     <w:p>
-      <w:r>
-        <w:tab/>
-      </w:r>
-      <w:r>
+      <w:pPr>
+        <w:pStyle w:val="Normal"/>
+        <w:rPr/>
+      </w:pPr>
+      <w:r>
+        <w:rPr/>
+        <w:tab/>
         <w:tab/>
         <w:t>Palo Alto</w:t>
-      </w:r>
-      <w:r>
-        <w:tab/>
-      </w:r>
-      <w:r>
-        <w:tab/>
-      </w:r>
-      <w:r>
+        <w:tab/>
+        <w:tab/>
         <w:tab/>
         <w:t>N/A</w:t>
       </w:r>
     </w:p>
     <w:p>
-      <w:r>
-        <w:tab/>
-      </w:r>
-      <w:r>
+      <w:pPr>
+        <w:pStyle w:val="Normal"/>
+        <w:rPr/>
+      </w:pPr>
+      <w:r>
+        <w:rPr/>
+        <w:tab/>
         <w:tab/>
         <w:t>HP Aruba</w:t>
-      </w:r>
-      <w:r>
-        <w:tab/>
-      </w:r>
-      <w:r>
-        <w:tab/>
-      </w:r>
-      <w:r>
+        <w:tab/>
+        <w:tab/>
         <w:tab/>
         <w:t>N/A</w:t>
       </w:r>
     </w:p>
     <w:p>
-      <w:r>
-        <w:tab/>
-      </w:r>
-      <w:r>
+      <w:pPr>
+        <w:pStyle w:val="Normal"/>
+        <w:rPr/>
+      </w:pPr>
+      <w:r>
+        <w:rPr/>
+        <w:tab/>
         <w:tab/>
         <w:t>ISO270001</w:t>
-      </w:r>
-      <w:r>
-        <w:tab/>
-      </w:r>
-      <w:r>
-        <w:tab/>
-      </w:r>
-      <w:r>
+        <w:tab/>
+        <w:tab/>
         <w:tab/>
         <w:t>N/A</w:t>
       </w:r>
     </w:p>
     <w:p>
-      <w:r>
+      <w:pPr>
+        <w:pStyle w:val="Normal"/>
+        <w:rPr/>
+      </w:pPr>
+      <w:r>
+        <w:rPr/>
         <w:tab/>
         <w:t>Dom</w:t>
-      </w:r>
-      <w:r>
-        <w:tab/>
-      </w:r>
-      <w:r>
+        <w:tab/>
         <w:tab/>
         <w:t>Software Engineer</w:t>
       </w:r>
     </w:p>
     <w:p>
-      <w:r>
-        <w:tab/>
-      </w:r>
-      <w:r>
+      <w:pPr>
+        <w:pStyle w:val="Normal"/>
+        <w:rPr/>
+      </w:pPr>
+      <w:r>
+        <w:rPr/>
+        <w:tab/>
         <w:tab/>
         <w:t>C++</w:t>
-      </w:r>
-      <w:r>
-        <w:tab/>
-      </w:r>
-      <w:r>
-        <w:tab/>
-      </w:r>
-      <w:r>
-        <w:tab/>
-      </w:r>
-      <w:r>
+        <w:tab/>
+        <w:tab/>
+        <w:tab/>
         <w:tab/>
         <w:t>692</w:t>
       </w:r>
     </w:p>
     <w:p>
-      <w:r>
+      <w:pPr>
+        <w:pStyle w:val="Normal"/>
+        <w:rPr/>
+      </w:pPr>
+      <w:r>
+        <w:rPr/>
         <w:tab/>
         <w:t>Lachlan</w:t>
-      </w:r>
-      <w:r>
         <w:tab/>
         <w:t>Software Developer</w:t>
       </w:r>
     </w:p>
     <w:p>
       <w:pPr>
+        <w:pStyle w:val="Normal"/>
         <w:ind w:firstLine="720"/>
-      </w:pPr>
-      <w:r>
+        <w:rPr/>
+      </w:pPr>
+      <w:r>
+        <w:rPr/>
         <w:tab/>
         <w:t>ASP.NET</w:t>
-      </w:r>
-      <w:r>
-        <w:tab/>
-      </w:r>
-      <w:r>
-        <w:tab/>
-      </w:r>
-      <w:r>
-        <w:tab/>
-      </w:r>
-      <w:r>
+        <w:tab/>
+        <w:tab/>
+        <w:tab/>
         <w:t>1,370</w:t>
       </w:r>
     </w:p>
     <w:p>
       <w:pPr>
+        <w:pStyle w:val="Normal"/>
         <w:ind w:firstLine="720"/>
-      </w:pPr>
-      <w:r>
+        <w:rPr/>
+      </w:pPr>
+      <w:r>
+        <w:rPr/>
         <w:tab/>
         <w:t>C#</w:t>
-      </w:r>
-      <w:r>
-        <w:tab/>
-      </w:r>
-      <w:r>
-        <w:tab/>
-      </w:r>
-      <w:r>
-        <w:tab/>
-      </w:r>
-      <w:r>
+        <w:tab/>
+        <w:tab/>
+        <w:tab/>
         <w:tab/>
         <w:t>1,643</w:t>
       </w:r>
     </w:p>
     <w:p>
       <w:pPr>
+        <w:pStyle w:val="Normal"/>
         <w:ind w:firstLine="720"/>
-      </w:pPr>
-      <w:r>
+        <w:rPr/>
+      </w:pPr>
+      <w:r>
+        <w:rPr/>
         <w:tab/>
         <w:t>SQL</w:t>
-      </w:r>
-      <w:r>
-        <w:tab/>
-      </w:r>
-      <w:r>
-        <w:tab/>
-      </w:r>
-      <w:r>
-        <w:tab/>
-      </w:r>
-      <w:r>
+        <w:tab/>
+        <w:tab/>
+        <w:tab/>
         <w:tab/>
         <w:t>17,570</w:t>
       </w:r>
     </w:p>
     <w:p>
       <w:pPr>
+        <w:pStyle w:val="Normal"/>
         <w:ind w:firstLine="720"/>
-      </w:pPr>
-      <w:r>
+        <w:rPr/>
+      </w:pPr>
+      <w:r>
+        <w:rPr/>
         <w:tab/>
         <w:t>Oracle</w:t>
-      </w:r>
-      <w:r>
-        <w:tab/>
-      </w:r>
-      <w:r>
-        <w:tab/>
-      </w:r>
-      <w:r>
-        <w:tab/>
-      </w:r>
-      <w:r>
+        <w:tab/>
+        <w:tab/>
+        <w:tab/>
         <w:tab/>
         <w:t>1,313</w:t>
       </w:r>
     </w:p>
     <w:p>
       <w:pPr>
+        <w:pStyle w:val="Normal"/>
         <w:ind w:firstLine="720"/>
         <w:rPr>
-          <w:rFonts w:ascii="Roboto" w:eastAsia="Roboto" w:hAnsi="Roboto" w:cs="Roboto"/>
+          <w:rFonts w:ascii="Roboto" w:hAnsi="Roboto" w:eastAsia="Roboto" w:cs="Roboto"/>
           <w:sz w:val="24"/>
           <w:szCs w:val="24"/>
           <w:highlight w:val="white"/>
@@ -936,199 +856,296 @@
       </w:pPr>
       <w:r>
         <w:rPr>
-          <w:rFonts w:ascii="Roboto" w:eastAsia="Roboto" w:hAnsi="Roboto" w:cs="Roboto"/>
+          <w:rFonts w:eastAsia="Roboto" w:cs="Roboto" w:ascii="Roboto" w:hAnsi="Roboto"/>
           <w:sz w:val="24"/>
           <w:szCs w:val="24"/>
           <w:highlight w:val="white"/>
         </w:rPr>
         <w:tab/>
         <w:t>Git</w:t>
-      </w:r>
-      <w:r>
+        <w:tab/>
+        <w:tab/>
+        <w:tab/>
+        <w:tab/>
+        <w:t>1,230</w:t>
+      </w:r>
+    </w:p>
+    <w:p>
+      <w:pPr>
+        <w:pStyle w:val="Normal"/>
+        <w:ind w:firstLine="720"/>
         <w:rPr>
-          <w:rFonts w:ascii="Roboto" w:eastAsia="Roboto" w:hAnsi="Roboto" w:cs="Roboto"/>
+          <w:rFonts w:ascii="Roboto" w:hAnsi="Roboto" w:eastAsia="Roboto" w:cs="Roboto"/>
           <w:sz w:val="24"/>
           <w:szCs w:val="24"/>
           <w:highlight w:val="white"/>
         </w:rPr>
-        <w:tab/>
-      </w:r>
+      </w:pPr>
       <w:r>
         <w:rPr>
-          <w:rFonts w:ascii="Roboto" w:eastAsia="Roboto" w:hAnsi="Roboto" w:cs="Roboto"/>
+          <w:rFonts w:eastAsia="Roboto" w:cs="Roboto" w:ascii="Roboto" w:hAnsi="Roboto"/>
           <w:sz w:val="24"/>
           <w:szCs w:val="24"/>
           <w:highlight w:val="white"/>
         </w:rPr>
         <w:tab/>
-      </w:r>
-      <w:r>
-        <w:rPr>
-          <w:rFonts w:ascii="Roboto" w:eastAsia="Roboto" w:hAnsi="Roboto" w:cs="Roboto"/>
-          <w:sz w:val="24"/>
-          <w:szCs w:val="24"/>
-          <w:highlight w:val="white"/>
-        </w:rPr>
-        <w:tab/>
-      </w:r>
-      <w:r>
-        <w:rPr>
-          <w:rFonts w:ascii="Roboto" w:eastAsia="Roboto" w:hAnsi="Roboto" w:cs="Roboto"/>
-          <w:sz w:val="24"/>
-          <w:szCs w:val="24"/>
-          <w:highlight w:val="white"/>
-        </w:rPr>
-        <w:tab/>
-        <w:t>1,230</w:t>
-      </w:r>
-    </w:p>
-    <w:p>
-      <w:pPr>
+        <w:t>Java Script Frameworks</w:t>
+        <w:tab/>
+        <w:t>2,946</w:t>
+      </w:r>
+    </w:p>
+    <w:p>
+      <w:pPr>
+        <w:pStyle w:val="Normal"/>
         <w:ind w:firstLine="720"/>
-        <w:rPr>
-          <w:rFonts w:ascii="Roboto" w:eastAsia="Roboto" w:hAnsi="Roboto" w:cs="Roboto"/>
-          <w:sz w:val="24"/>
-          <w:szCs w:val="24"/>
-          <w:highlight w:val="white"/>
-        </w:rPr>
-      </w:pPr>
-      <w:r>
-        <w:rPr>
-          <w:rFonts w:ascii="Roboto" w:eastAsia="Roboto" w:hAnsi="Roboto" w:cs="Roboto"/>
-          <w:sz w:val="24"/>
-          <w:szCs w:val="24"/>
-          <w:highlight w:val="white"/>
-        </w:rPr>
-        <w:tab/>
-        <w:t>Java Script Frameworks</w:t>
-      </w:r>
-      <w:r>
-        <w:rPr>
-          <w:rFonts w:ascii="Roboto" w:eastAsia="Roboto" w:hAnsi="Roboto" w:cs="Roboto"/>
-          <w:sz w:val="24"/>
-          <w:szCs w:val="24"/>
-          <w:highlight w:val="white"/>
-        </w:rPr>
-        <w:tab/>
-        <w:t>2,946</w:t>
-      </w:r>
-    </w:p>
-    <w:p>
-      <w:pPr>
-        <w:ind w:firstLine="720"/>
-      </w:pPr>
-    </w:p>
-    <w:p>
-      <w:r>
+        <w:rPr/>
+      </w:pPr>
+      <w:r>
+        <w:rPr/>
+      </w:r>
+    </w:p>
+    <w:p>
+      <w:pPr>
+        <w:pStyle w:val="Normal"/>
+        <w:rPr/>
+      </w:pPr>
+      <w:r>
+        <w:rPr/>
         <w:t>Three Highest General Skills NOT in our skillset</w:t>
       </w:r>
     </w:p>
     <w:p>
-      <w:r>
+      <w:pPr>
+        <w:pStyle w:val="Normal"/>
+        <w:rPr/>
+      </w:pPr>
+      <w:r>
+        <w:rPr/>
         <w:tab/>
         <w:t>Troubleshooting</w:t>
       </w:r>
     </w:p>
     <w:p>
-      <w:r>
+      <w:pPr>
+        <w:pStyle w:val="Normal"/>
+        <w:rPr/>
+      </w:pPr>
+      <w:r>
+        <w:rPr/>
         <w:tab/>
         <w:t>Planning</w:t>
       </w:r>
     </w:p>
     <w:p>
-      <w:r>
+      <w:pPr>
+        <w:pStyle w:val="Normal"/>
+        <w:rPr/>
+      </w:pPr>
+      <w:r>
+        <w:rPr/>
         <w:tab/>
         <w:t>Detail Oriented</w:t>
       </w:r>
     </w:p>
-    <w:p/>
-    <w:p>
-      <w:r>
+    <w:p>
+      <w:pPr>
+        <w:pStyle w:val="Normal"/>
+        <w:rPr/>
+      </w:pPr>
+      <w:r>
+        <w:rPr/>
+      </w:r>
+    </w:p>
+    <w:p>
+      <w:pPr>
+        <w:pStyle w:val="Normal"/>
+        <w:rPr/>
+      </w:pPr>
+      <w:r>
+        <w:rPr/>
         <w:t>Three Highest IT-Skills NOT in our skillset</w:t>
       </w:r>
     </w:p>
     <w:p>
-      <w:r>
+      <w:pPr>
+        <w:pStyle w:val="Normal"/>
+        <w:rPr/>
+      </w:pPr>
+      <w:r>
+        <w:rPr/>
         <w:tab/>
         <w:t>JAVA</w:t>
       </w:r>
     </w:p>
     <w:p>
-      <w:r>
-        <w:tab/>
-        <w:t>Microsoft Windo</w:t>
-      </w:r>
-      <w:r>
-        <w:t>ws</w:t>
-      </w:r>
-    </w:p>
-    <w:p>
-      <w:r>
+      <w:pPr>
+        <w:pStyle w:val="Normal"/>
+        <w:rPr/>
+      </w:pPr>
+      <w:r>
+        <w:rPr/>
+        <w:tab/>
+        <w:t>Microsoft Windows</w:t>
+      </w:r>
+    </w:p>
+    <w:p>
+      <w:pPr>
+        <w:pStyle w:val="Normal"/>
+        <w:rPr/>
+      </w:pPr>
+      <w:r>
+        <w:rPr/>
         <w:tab/>
         <w:t>SAP</w:t>
       </w:r>
     </w:p>
-    <w:p/>
-    <w:p>
-      <w:r>
+    <w:p>
+      <w:pPr>
+        <w:pStyle w:val="Normal"/>
+        <w:rPr/>
+      </w:pPr>
+      <w:r>
+        <w:rPr/>
+      </w:r>
+    </w:p>
+    <w:p>
+      <w:pPr>
+        <w:pStyle w:val="Normal"/>
+        <w:rPr/>
+      </w:pPr>
+      <w:r>
+        <w:rPr/>
         <w:t>Has opinion of ideal job changed</w:t>
       </w:r>
     </w:p>
     <w:p>
-      <w:r>
-        <w:t>Having looked through the data from Burning Glass my opinion of my ideal job has not changed. This is because of the ideal nature of the job, while the level of demand and requirements for the job have now been det</w:t>
-      </w:r>
-      <w:r>
-        <w:t>ailed, the ideal nature of the job is specific to my desires and not the market demand.</w:t>
-      </w:r>
-    </w:p>
-    <w:p/>
-    <w:p>
-      <w:r>
-        <w:t>Having a look at the data from Burning Glass my opinion of my ideal job hasn’t changed. My ideal job isn’t based on industry demand or the required skillset. I’d be willing to learn anything in the listed skillset if it meant I would be hired for the position because my ideal job is taking something I personally enjoy and allowing me to do it for pay. – Lachlan.</w:t>
-      </w:r>
-      <w:bookmarkStart w:id="0" w:name="_GoBack"/>
+      <w:pPr>
+        <w:pStyle w:val="Normal"/>
+        <w:rPr/>
+      </w:pPr>
+      <w:r>
+        <w:rPr/>
+      </w:r>
+    </w:p>
+    <w:p>
+      <w:pPr>
+        <w:pStyle w:val="Normal"/>
+        <w:rPr/>
+      </w:pPr>
+      <w:r>
+        <w:rPr/>
+        <w:t>Ron</w:t>
+      </w:r>
+    </w:p>
+    <w:p>
+      <w:pPr>
+        <w:pStyle w:val="Normal"/>
+        <w:rPr/>
+      </w:pPr>
+      <w:r>
+        <w:rPr/>
+      </w:r>
+    </w:p>
+    <w:p>
+      <w:pPr>
+        <w:pStyle w:val="Normal"/>
+        <w:rPr/>
+      </w:pPr>
+      <w:r>
+        <w:rPr/>
+        <w:t>Having looked through the data from Burning Glass my opinion of my ideal job has not changed. This is because of the ideal nature of the job, while the level of demand and requirements for the job have now been detailed, the ideal nature of the job is specific to my desires and not the market demand.</w:t>
+      </w:r>
+    </w:p>
+    <w:p>
+      <w:pPr>
+        <w:pStyle w:val="Normal"/>
+        <w:rPr/>
+      </w:pPr>
+      <w:r>
+        <w:rPr/>
+      </w:r>
+    </w:p>
+    <w:p>
+      <w:pPr>
+        <w:pStyle w:val="Normal"/>
+        <w:rPr/>
+      </w:pPr>
+      <w:r>
+        <w:rPr/>
+        <w:t>Lachlan</w:t>
+      </w:r>
+    </w:p>
+    <w:p>
+      <w:pPr>
+        <w:pStyle w:val="Normal"/>
+        <w:rPr/>
+      </w:pPr>
+      <w:r>
+        <w:rPr/>
+      </w:r>
+    </w:p>
+    <w:p>
+      <w:pPr>
+        <w:pStyle w:val="Normal"/>
+        <w:rPr/>
+      </w:pPr>
+      <w:bookmarkStart w:id="0" w:name="__DdeLink__598_4161871514"/>
+      <w:r>
+        <w:rPr/>
+        <w:t>Having a look at the data from Burning Glass my opinion of my ideal job hasn’t changed. My ideal job isn’t based on industry demand or the required skillset. I’d be willing to learn anything in the listed skillset if it meant I would be hired for the position because my ideal job is taking something I personally enjoy and allowing me to do it for pay.</w:t>
+      </w:r>
+      <w:bookmarkStart w:id="1" w:name="_GoBack"/>
       <w:bookmarkEnd w:id="0"/>
-    </w:p>
-    <w:p/>
+      <w:bookmarkEnd w:id="1"/>
+    </w:p>
+    <w:p>
+      <w:pPr>
+        <w:pStyle w:val="Normal"/>
+        <w:rPr/>
+      </w:pPr>
+      <w:r>
+        <w:rPr/>
+      </w:r>
+    </w:p>
     <w:sectPr>
-      <w:pgSz w:w="11909" w:h="16834"/>
-      <w:pgMar w:top="1440" w:right="1440" w:bottom="1440" w:left="1440" w:header="720" w:footer="720" w:gutter="0"/>
-      <w:pgNumType w:start="1"/>
-      <w:cols w:space="720"/>
+      <w:type w:val="nextPage"/>
+      <w:pgSz w:w="11906" w:h="16838"/>
+      <w:pgMar w:left="1440" w:right="1440" w:header="0" w:top="1440" w:footer="0" w:bottom="1440" w:gutter="0"/>
+      <w:pgNumType w:start="1" w:fmt="decimal"/>
+      <w:formProt w:val="false"/>
+      <w:textDirection w:val="lrTb"/>
+      <w:docGrid w:type="default" w:linePitch="100" w:charSpace="4096"/>
     </w:sectPr>
   </w:body>
 </w:document>
 </file>
 
 <file path=word/styles.xml><?xml version="1.0" encoding="utf-8"?>
-<w:styles xmlns:mc="http://schemas.openxmlformats.org/markup-compatibility/2006" xmlns:r="http://schemas.openxmlformats.org/officeDocument/2006/relationships" xmlns:w="http://schemas.openxmlformats.org/wordprocessingml/2006/main" xmlns:w14="http://schemas.microsoft.com/office/word/2010/wordml" xmlns:w15="http://schemas.microsoft.com/office/word/2012/wordml" xmlns:w16cid="http://schemas.microsoft.com/office/word/2016/wordml/cid" xmlns:w16se="http://schemas.microsoft.com/office/word/2015/wordml/symex" mc:Ignorable="w14 w15 w16se w16cid">
+<w:styles xmlns:w="http://schemas.openxmlformats.org/wordprocessingml/2006/main" xmlns:w14="http://schemas.microsoft.com/office/word/2010/wordml" xmlns:mc="http://schemas.openxmlformats.org/markup-compatibility/2006" mc:Ignorable="w14">
   <w:docDefaults>
     <w:rPrDefault>
       <w:rPr>
-        <w:rFonts w:ascii="Arial" w:eastAsia="Arial" w:hAnsi="Arial" w:cs="Arial"/>
+        <w:rFonts w:ascii="Arial" w:hAnsi="Arial" w:eastAsia="Arial" w:cs="Arial"/>
         <w:sz w:val="22"/>
         <w:szCs w:val="22"/>
         <w:lang w:val="en-GB" w:eastAsia="en-AU" w:bidi="ar-SA"/>
       </w:rPr>
     </w:rPrDefault>
     <w:pPrDefault>
-      <w:pPr>
-        <w:spacing w:line="276" w:lineRule="auto"/>
-      </w:pPr>
+      <w:pPr/>
     </w:pPrDefault>
   </w:docDefaults>
   <w:latentStyles w:defLockedState="0" w:defUIPriority="99" w:defSemiHidden="0" w:defUnhideWhenUsed="0" w:defQFormat="0" w:count="376">
     <w:lsdException w:name="Normal" w:uiPriority="0" w:qFormat="1"/>
     <w:lsdException w:name="heading 1" w:uiPriority="9" w:qFormat="1"/>
-    <w:lsdException w:name="heading 2" w:semiHidden="1" w:uiPriority="9" w:unhideWhenUsed="1" w:qFormat="1"/>
-    <w:lsdException w:name="heading 3" w:semiHidden="1" w:uiPriority="9" w:unhideWhenUsed="1" w:qFormat="1"/>
-    <w:lsdException w:name="heading 4" w:semiHidden="1" w:uiPriority="9" w:unhideWhenUsed="1" w:qFormat="1"/>
-    <w:lsdException w:name="heading 5" w:semiHidden="1" w:uiPriority="9" w:unhideWhenUsed="1" w:qFormat="1"/>
-    <w:lsdException w:name="heading 6" w:semiHidden="1" w:uiPriority="9" w:unhideWhenUsed="1" w:qFormat="1"/>
-    <w:lsdException w:name="heading 7" w:semiHidden="1" w:uiPriority="9" w:unhideWhenUsed="1" w:qFormat="1"/>
-    <w:lsdException w:name="heading 8" w:semiHidden="1" w:uiPriority="9" w:unhideWhenUsed="1" w:qFormat="1"/>
-    <w:lsdException w:name="heading 9" w:semiHidden="1" w:uiPriority="9" w:unhideWhenUsed="1" w:qFormat="1"/>
+    <w:lsdException w:name="heading 2" w:uiPriority="9" w:semiHidden="1" w:unhideWhenUsed="1" w:qFormat="1"/>
+    <w:lsdException w:name="heading 3" w:uiPriority="9" w:semiHidden="1" w:unhideWhenUsed="1" w:qFormat="1"/>
+    <w:lsdException w:name="heading 4" w:uiPriority="9" w:semiHidden="1" w:unhideWhenUsed="1" w:qFormat="1"/>
+    <w:lsdException w:name="heading 5" w:uiPriority="9" w:semiHidden="1" w:unhideWhenUsed="1" w:qFormat="1"/>
+    <w:lsdException w:name="heading 6" w:uiPriority="9" w:semiHidden="1" w:unhideWhenUsed="1" w:qFormat="1"/>
+    <w:lsdException w:name="heading 7" w:uiPriority="9" w:semiHidden="1" w:unhideWhenUsed="1" w:qFormat="1"/>
+    <w:lsdException w:name="heading 8" w:uiPriority="9" w:semiHidden="1" w:unhideWhenUsed="1" w:qFormat="1"/>
+    <w:lsdException w:name="heading 9" w:uiPriority="9" w:semiHidden="1" w:unhideWhenUsed="1" w:qFormat="1"/>
     <w:lsdException w:name="index 1" w:semiHidden="1" w:unhideWhenUsed="1"/>
     <w:lsdException w:name="index 2" w:semiHidden="1" w:unhideWhenUsed="1"/>
     <w:lsdException w:name="index 3" w:semiHidden="1" w:unhideWhenUsed="1"/>
@@ -1138,22 +1155,22 @@
     <w:lsdException w:name="index 7" w:semiHidden="1" w:unhideWhenUsed="1"/>
     <w:lsdException w:name="index 8" w:semiHidden="1" w:unhideWhenUsed="1"/>
     <w:lsdException w:name="index 9" w:semiHidden="1" w:unhideWhenUsed="1"/>
-    <w:lsdException w:name="toc 1" w:semiHidden="1" w:uiPriority="39" w:unhideWhenUsed="1"/>
-    <w:lsdException w:name="toc 2" w:semiHidden="1" w:uiPriority="39" w:unhideWhenUsed="1"/>
-    <w:lsdException w:name="toc 3" w:semiHidden="1" w:uiPriority="39" w:unhideWhenUsed="1"/>
-    <w:lsdException w:name="toc 4" w:semiHidden="1" w:uiPriority="39" w:unhideWhenUsed="1"/>
-    <w:lsdException w:name="toc 5" w:semiHidden="1" w:uiPriority="39" w:unhideWhenUsed="1"/>
-    <w:lsdException w:name="toc 6" w:semiHidden="1" w:uiPriority="39" w:unhideWhenUsed="1"/>
-    <w:lsdException w:name="toc 7" w:semiHidden="1" w:uiPriority="39" w:unhideWhenUsed="1"/>
-    <w:lsdException w:name="toc 8" w:semiHidden="1" w:uiPriority="39" w:unhideWhenUsed="1"/>
-    <w:lsdException w:name="toc 9" w:semiHidden="1" w:uiPriority="39" w:unhideWhenUsed="1"/>
+    <w:lsdException w:name="toc 1" w:uiPriority="39" w:semiHidden="1" w:unhideWhenUsed="1"/>
+    <w:lsdException w:name="toc 2" w:uiPriority="39" w:semiHidden="1" w:unhideWhenUsed="1"/>
+    <w:lsdException w:name="toc 3" w:uiPriority="39" w:semiHidden="1" w:unhideWhenUsed="1"/>
+    <w:lsdException w:name="toc 4" w:uiPriority="39" w:semiHidden="1" w:unhideWhenUsed="1"/>
+    <w:lsdException w:name="toc 5" w:uiPriority="39" w:semiHidden="1" w:unhideWhenUsed="1"/>
+    <w:lsdException w:name="toc 6" w:uiPriority="39" w:semiHidden="1" w:unhideWhenUsed="1"/>
+    <w:lsdException w:name="toc 7" w:uiPriority="39" w:semiHidden="1" w:unhideWhenUsed="1"/>
+    <w:lsdException w:name="toc 8" w:uiPriority="39" w:semiHidden="1" w:unhideWhenUsed="1"/>
+    <w:lsdException w:name="toc 9" w:uiPriority="39" w:semiHidden="1" w:unhideWhenUsed="1"/>
     <w:lsdException w:name="Normal Indent" w:semiHidden="1" w:unhideWhenUsed="1"/>
     <w:lsdException w:name="footnote text" w:semiHidden="1" w:unhideWhenUsed="1"/>
     <w:lsdException w:name="annotation text" w:semiHidden="1" w:unhideWhenUsed="1"/>
     <w:lsdException w:name="header" w:semiHidden="1" w:unhideWhenUsed="1"/>
     <w:lsdException w:name="footer" w:semiHidden="1" w:unhideWhenUsed="1"/>
     <w:lsdException w:name="index heading" w:semiHidden="1" w:unhideWhenUsed="1"/>
-    <w:lsdException w:name="caption" w:semiHidden="1" w:uiPriority="35" w:unhideWhenUsed="1" w:qFormat="1"/>
+    <w:lsdException w:name="caption" w:uiPriority="35" w:semiHidden="1" w:unhideWhenUsed="1" w:qFormat="1"/>
     <w:lsdException w:name="table of figures" w:semiHidden="1" w:unhideWhenUsed="1"/>
     <w:lsdException w:name="envelope address" w:semiHidden="1" w:unhideWhenUsed="1"/>
     <w:lsdException w:name="envelope return" w:semiHidden="1" w:unhideWhenUsed="1"/>
@@ -1184,7 +1201,7 @@
     <w:lsdException w:name="Title" w:uiPriority="10" w:qFormat="1"/>
     <w:lsdException w:name="Closing" w:semiHidden="1" w:unhideWhenUsed="1"/>
     <w:lsdException w:name="Signature" w:semiHidden="1" w:unhideWhenUsed="1"/>
-    <w:lsdException w:name="Default Paragraph Font" w:semiHidden="1" w:uiPriority="1" w:unhideWhenUsed="1"/>
+    <w:lsdException w:name="Default Paragraph Font" w:uiPriority="1" w:semiHidden="1" w:unhideWhenUsed="1"/>
     <w:lsdException w:name="Body Text" w:semiHidden="1" w:unhideWhenUsed="1"/>
     <w:lsdException w:name="Body Text Indent" w:semiHidden="1" w:unhideWhenUsed="1"/>
     <w:lsdException w:name="List Continue" w:semiHidden="1" w:unhideWhenUsed="1"/>
@@ -1384,8 +1401,8 @@
     <w:lsdException w:name="Subtle Reference" w:uiPriority="31" w:qFormat="1"/>
     <w:lsdException w:name="Intense Reference" w:uiPriority="32" w:qFormat="1"/>
     <w:lsdException w:name="Book Title" w:uiPriority="33" w:qFormat="1"/>
-    <w:lsdException w:name="Bibliography" w:semiHidden="1" w:uiPriority="37" w:unhideWhenUsed="1"/>
-    <w:lsdException w:name="TOC Heading" w:semiHidden="1" w:uiPriority="39" w:unhideWhenUsed="1" w:qFormat="1"/>
+    <w:lsdException w:name="Bibliography" w:uiPriority="37" w:semiHidden="1" w:unhideWhenUsed="1"/>
+    <w:lsdException w:name="TOC Heading" w:uiPriority="39" w:semiHidden="1" w:unhideWhenUsed="1" w:qFormat="1"/>
     <w:lsdException w:name="Plain Table 1" w:uiPriority="41"/>
     <w:lsdException w:name="Plain Table 2" w:uiPriority="42"/>
     <w:lsdException w:name="Plain Table 3" w:uiPriority="43"/>
@@ -1496,18 +1513,32 @@
     <w:lsdException w:name="Unresolved Mention" w:semiHidden="1" w:unhideWhenUsed="1"/>
     <w:lsdException w:name="Smart Link" w:semiHidden="1" w:unhideWhenUsed="1"/>
   </w:latentStyles>
-  <w:style w:type="paragraph" w:default="1" w:styleId="Normal">
+  <w:style w:type="paragraph" w:styleId="Normal" w:default="1">
     <w:name w:val="Normal"/>
     <w:qFormat/>
+    <w:pPr>
+      <w:widowControl/>
+      <w:bidi w:val="0"/>
+      <w:spacing w:lineRule="auto" w:line="276"/>
+      <w:jc w:val="left"/>
+    </w:pPr>
+    <w:rPr>
+      <w:rFonts w:ascii="Arial" w:hAnsi="Arial" w:eastAsia="Arial" w:cs="Arial"/>
+      <w:color w:val="auto"/>
+      <w:kern w:val="0"/>
+      <w:sz w:val="22"/>
+      <w:szCs w:val="22"/>
+      <w:lang w:val="en-GB" w:eastAsia="en-AU" w:bidi="ar-SA"/>
+    </w:rPr>
   </w:style>
   <w:style w:type="paragraph" w:styleId="Heading1">
-    <w:name w:val="heading 1"/>
+    <w:name w:val="Heading 1"/>
     <w:basedOn w:val="Normal"/>
     <w:next w:val="Normal"/>
     <w:uiPriority w:val="9"/>
     <w:qFormat/>
     <w:pPr>
-      <w:keepNext/>
+      <w:keepNext w:val="true"/>
       <w:keepLines/>
       <w:spacing w:before="400" w:after="120"/>
       <w:outlineLvl w:val="0"/>
@@ -1518,7 +1549,7 @@
     </w:rPr>
   </w:style>
   <w:style w:type="paragraph" w:styleId="Heading2">
-    <w:name w:val="heading 2"/>
+    <w:name w:val="Heading 2"/>
     <w:basedOn w:val="Normal"/>
     <w:next w:val="Normal"/>
     <w:uiPriority w:val="9"/>
@@ -1526,7 +1557,7 @@
     <w:unhideWhenUsed/>
     <w:qFormat/>
     <w:pPr>
-      <w:keepNext/>
+      <w:keepNext w:val="true"/>
       <w:keepLines/>
       <w:spacing w:before="360" w:after="120"/>
       <w:outlineLvl w:val="1"/>
@@ -1537,7 +1568,7 @@
     </w:rPr>
   </w:style>
   <w:style w:type="paragraph" w:styleId="Heading3">
-    <w:name w:val="heading 3"/>
+    <w:name w:val="Heading 3"/>
     <w:basedOn w:val="Normal"/>
     <w:next w:val="Normal"/>
     <w:uiPriority w:val="9"/>
@@ -1545,7 +1576,7 @@
     <w:unhideWhenUsed/>
     <w:qFormat/>
     <w:pPr>
-      <w:keepNext/>
+      <w:keepNext w:val="true"/>
       <w:keepLines/>
       <w:spacing w:before="320" w:after="80"/>
       <w:outlineLvl w:val="2"/>
@@ -1557,7 +1588,7 @@
     </w:rPr>
   </w:style>
   <w:style w:type="paragraph" w:styleId="Heading4">
-    <w:name w:val="heading 4"/>
+    <w:name w:val="Heading 4"/>
     <w:basedOn w:val="Normal"/>
     <w:next w:val="Normal"/>
     <w:uiPriority w:val="9"/>
@@ -1565,7 +1596,7 @@
     <w:unhideWhenUsed/>
     <w:qFormat/>
     <w:pPr>
-      <w:keepNext/>
+      <w:keepNext w:val="true"/>
       <w:keepLines/>
       <w:spacing w:before="280" w:after="80"/>
       <w:outlineLvl w:val="3"/>
@@ -1577,7 +1608,7 @@
     </w:rPr>
   </w:style>
   <w:style w:type="paragraph" w:styleId="Heading5">
-    <w:name w:val="heading 5"/>
+    <w:name w:val="Heading 5"/>
     <w:basedOn w:val="Normal"/>
     <w:next w:val="Normal"/>
     <w:uiPriority w:val="9"/>
@@ -1585,7 +1616,7 @@
     <w:unhideWhenUsed/>
     <w:qFormat/>
     <w:pPr>
-      <w:keepNext/>
+      <w:keepNext w:val="true"/>
       <w:keepLines/>
       <w:spacing w:before="240" w:after="80"/>
       <w:outlineLvl w:val="4"/>
@@ -1595,7 +1626,7 @@
     </w:rPr>
   </w:style>
   <w:style w:type="paragraph" w:styleId="Heading6">
-    <w:name w:val="heading 6"/>
+    <w:name w:val="Heading 6"/>
     <w:basedOn w:val="Normal"/>
     <w:next w:val="Normal"/>
     <w:uiPriority w:val="9"/>
@@ -1603,7 +1634,7 @@
     <w:unhideWhenUsed/>
     <w:qFormat/>
     <w:pPr>
-      <w:keepNext/>
+      <w:keepNext w:val="true"/>
       <w:keepLines/>
       <w:spacing w:before="240" w:after="80"/>
       <w:outlineLvl w:val="5"/>
@@ -1613,11 +1644,111 @@
       <w:color w:val="666666"/>
     </w:rPr>
   </w:style>
-  <w:style w:type="character" w:default="1" w:styleId="DefaultParagraphFont">
+  <w:style w:type="character" w:styleId="DefaultParagraphFont" w:default="1">
     <w:name w:val="Default Paragraph Font"/>
     <w:uiPriority w:val="1"/>
     <w:semiHidden/>
     <w:unhideWhenUsed/>
+    <w:qFormat/>
+    <w:rPr/>
+  </w:style>
+  <w:style w:type="paragraph" w:styleId="Heading">
+    <w:name w:val="Heading"/>
+    <w:basedOn w:val="Normal"/>
+    <w:next w:val="TextBody"/>
+    <w:qFormat/>
+    <w:pPr>
+      <w:keepNext w:val="true"/>
+      <w:spacing w:before="240" w:after="120"/>
+    </w:pPr>
+    <w:rPr>
+      <w:rFonts w:ascii="Liberation Sans" w:hAnsi="Liberation Sans" w:eastAsia="Noto Sans CJK SC" w:cs="Lohit Devanagari"/>
+      <w:sz w:val="28"/>
+      <w:szCs w:val="28"/>
+    </w:rPr>
+  </w:style>
+  <w:style w:type="paragraph" w:styleId="TextBody">
+    <w:name w:val="Body Text"/>
+    <w:basedOn w:val="Normal"/>
+    <w:pPr>
+      <w:spacing w:lineRule="auto" w:line="276" w:before="0" w:after="140"/>
+    </w:pPr>
+    <w:rPr/>
+  </w:style>
+  <w:style w:type="paragraph" w:styleId="List">
+    <w:name w:val="List"/>
+    <w:basedOn w:val="TextBody"/>
+    <w:pPr/>
+    <w:rPr>
+      <w:rFonts w:cs="Lohit Devanagari"/>
+    </w:rPr>
+  </w:style>
+  <w:style w:type="paragraph" w:styleId="Caption">
+    <w:name w:val="Caption"/>
+    <w:basedOn w:val="Normal"/>
+    <w:qFormat/>
+    <w:pPr>
+      <w:suppressLineNumbers/>
+      <w:spacing w:before="120" w:after="120"/>
+    </w:pPr>
+    <w:rPr>
+      <w:rFonts w:cs="Lohit Devanagari"/>
+      <w:i/>
+      <w:iCs/>
+      <w:sz w:val="24"/>
+      <w:szCs w:val="24"/>
+    </w:rPr>
+  </w:style>
+  <w:style w:type="paragraph" w:styleId="Index">
+    <w:name w:val="Index"/>
+    <w:basedOn w:val="Normal"/>
+    <w:qFormat/>
+    <w:pPr>
+      <w:suppressLineNumbers/>
+    </w:pPr>
+    <w:rPr>
+      <w:rFonts w:cs="Lohit Devanagari"/>
+    </w:rPr>
+  </w:style>
+  <w:style w:type="paragraph" w:styleId="Title">
+    <w:name w:val="Title"/>
+    <w:basedOn w:val="Normal"/>
+    <w:next w:val="Normal"/>
+    <w:uiPriority w:val="10"/>
+    <w:qFormat/>
+    <w:pPr>
+      <w:keepNext w:val="true"/>
+      <w:keepLines/>
+      <w:spacing w:before="0" w:after="60"/>
+    </w:pPr>
+    <w:rPr>
+      <w:sz w:val="52"/>
+      <w:szCs w:val="52"/>
+    </w:rPr>
+  </w:style>
+  <w:style w:type="paragraph" w:styleId="Subtitle">
+    <w:name w:val="Subtitle"/>
+    <w:basedOn w:val="Normal"/>
+    <w:next w:val="Normal"/>
+    <w:uiPriority w:val="11"/>
+    <w:qFormat/>
+    <w:pPr>
+      <w:keepNext w:val="true"/>
+      <w:keepLines/>
+      <w:spacing w:before="0" w:after="320"/>
+    </w:pPr>
+    <w:rPr>
+      <w:color w:val="666666"/>
+      <w:sz w:val="30"/>
+      <w:szCs w:val="30"/>
+    </w:rPr>
+  </w:style>
+  <w:style w:type="numbering" w:styleId="NoList" w:default="1">
+    <w:name w:val="No List"/>
+    <w:uiPriority w:val="99"/>
+    <w:semiHidden/>
+    <w:unhideWhenUsed/>
+    <w:qFormat/>
   </w:style>
   <w:style w:type="table" w:default="1" w:styleId="TableNormal">
     <w:name w:val="Normal Table"/>
@@ -1633,45 +1764,6 @@
         <w:right w:w="108" w:type="dxa"/>
       </w:tblCellMar>
     </w:tblPr>
-  </w:style>
-  <w:style w:type="numbering" w:default="1" w:styleId="NoList">
-    <w:name w:val="No List"/>
-    <w:uiPriority w:val="99"/>
-    <w:semiHidden/>
-    <w:unhideWhenUsed/>
-  </w:style>
-  <w:style w:type="paragraph" w:styleId="Title">
-    <w:name w:val="Title"/>
-    <w:basedOn w:val="Normal"/>
-    <w:next w:val="Normal"/>
-    <w:uiPriority w:val="10"/>
-    <w:qFormat/>
-    <w:pPr>
-      <w:keepNext/>
-      <w:keepLines/>
-      <w:spacing w:after="60"/>
-    </w:pPr>
-    <w:rPr>
-      <w:sz w:val="52"/>
-      <w:szCs w:val="52"/>
-    </w:rPr>
-  </w:style>
-  <w:style w:type="paragraph" w:styleId="Subtitle">
-    <w:name w:val="Subtitle"/>
-    <w:basedOn w:val="Normal"/>
-    <w:next w:val="Normal"/>
-    <w:uiPriority w:val="11"/>
-    <w:qFormat/>
-    <w:pPr>
-      <w:keepNext/>
-      <w:keepLines/>
-      <w:spacing w:after="320"/>
-    </w:pPr>
-    <w:rPr>
-      <w:color w:val="666666"/>
-      <w:sz w:val="30"/>
-      <w:szCs w:val="30"/>
-    </w:rPr>
   </w:style>
 </w:styles>
 </file>

</xml_diff>